<commit_message>
Cap nhat muc luc
</commit_message>
<xml_diff>
--- a/Báo-cáo-đồ-án-3.docx
+++ b/Báo-cáo-đồ-án-3.docx
@@ -401,7 +401,7 @@
               </wp:anchor>
             </w:drawing>
           </mc:Choice>
-          <mc:Fallback xmlns:w16cex="http://schemas.microsoft.com/office/word/2018/wordml/cex" xmlns:w16="http://schemas.microsoft.com/office/word/2018/wordml">
+          <mc:Fallback xmlns:w16="http://schemas.microsoft.com/office/word/2018/wordml" xmlns:w16cex="http://schemas.microsoft.com/office/word/2018/wordml/cex">
             <w:pict>
               <v:group w14:anchorId="36BB2E7B" id="Nhóm 2" o:spid="_x0000_s1026" style="position:absolute;margin-left:-26.55pt;margin-top:-16.2pt;width:501pt;height:736.3pt;z-index:-251657216;mso-position-horizontal-relative:margin" coordsize="9121,14726" o:gfxdata="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">
                 <v:shapetype id="_x0000_t75" coordsize="21600,21600" o:spt="75" o:preferrelative="t" path="m@4@5l@4@11@9@11@9@5xe" filled="f" stroked="f">
@@ -1465,6 +1465,8 @@
           <w:r>
             <w:rPr>
               <w:rFonts w:ascii="Times New Roman" w:hAnsi="Times New Roman"/>
+              <w:b/>
+              <w:bCs/>
               <w:szCs w:val="26"/>
             </w:rPr>
             <w:fldChar w:fldCharType="begin"/>
@@ -1472,6 +1474,8 @@
           <w:r>
             <w:rPr>
               <w:rFonts w:ascii="Times New Roman" w:hAnsi="Times New Roman"/>
+              <w:b/>
+              <w:bCs/>
               <w:szCs w:val="26"/>
             </w:rPr>
             <w:instrText xml:space="preserve"> TOC \o "1-3" \h \z \u </w:instrText>
@@ -1479,11 +1483,13 @@
           <w:r>
             <w:rPr>
               <w:rFonts w:ascii="Times New Roman" w:hAnsi="Times New Roman"/>
+              <w:b/>
+              <w:bCs/>
               <w:szCs w:val="26"/>
             </w:rPr>
             <w:fldChar w:fldCharType="separate"/>
           </w:r>
-          <w:hyperlink w:anchor="_Toc61017691" w:history="1">
+          <w:hyperlink w:anchor="_Toc61032758" w:history="1">
             <w:r>
               <w:rPr>
                 <w:rStyle w:val="Hyperlink"/>
@@ -1523,7 +1529,7 @@
                 <w:noProof/>
                 <w:webHidden/>
               </w:rPr>
-              <w:instrText xml:space="preserve"> PAGEREF _Toc61017691 \h </w:instrText>
+              <w:instrText xml:space="preserve"> PAGEREF _Toc61032758 \h </w:instrText>
             </w:r>
             <w:r>
               <w:rPr>
@@ -1580,7 +1586,7 @@
               <w:sz w:val="22"/>
             </w:rPr>
           </w:pPr>
-          <w:hyperlink w:anchor="_Toc61017692" w:history="1">
+          <w:hyperlink w:anchor="_Toc61032759" w:history="1">
             <w:r>
               <w:rPr>
                 <w:rStyle w:val="Hyperlink"/>
@@ -1619,7 +1625,7 @@
                 <w:noProof/>
                 <w:webHidden/>
               </w:rPr>
-              <w:instrText xml:space="preserve"> PAGEREF _Toc61017692 \h </w:instrText>
+              <w:instrText xml:space="preserve"> PAGEREF _Toc61032759 \h </w:instrText>
             </w:r>
             <w:r>
               <w:rPr>
@@ -1676,7 +1682,7 @@
               <w:sz w:val="22"/>
             </w:rPr>
           </w:pPr>
-          <w:hyperlink w:anchor="_Toc61017693" w:history="1">
+          <w:hyperlink w:anchor="_Toc61032760" w:history="1">
             <w:r>
               <w:rPr>
                 <w:rStyle w:val="Hyperlink"/>
@@ -1726,7 +1732,7 @@
                 <w:noProof/>
                 <w:webHidden/>
               </w:rPr>
-              <w:instrText xml:space="preserve"> PAGEREF _Toc61017693 \h </w:instrText>
+              <w:instrText xml:space="preserve"> PAGEREF _Toc61032760 \h </w:instrText>
             </w:r>
             <w:r>
               <w:rPr>
@@ -1783,7 +1789,7 @@
               <w:sz w:val="22"/>
             </w:rPr>
           </w:pPr>
-          <w:hyperlink w:anchor="_Toc61017694" w:history="1">
+          <w:hyperlink w:anchor="_Toc61032761" w:history="1">
             <w:r>
               <w:rPr>
                 <w:rStyle w:val="Hyperlink"/>
@@ -1822,7 +1828,7 @@
                 <w:noProof/>
                 <w:webHidden/>
               </w:rPr>
-              <w:instrText xml:space="preserve"> PAGEREF _Toc61017694 \h </w:instrText>
+              <w:instrText xml:space="preserve"> PAGEREF _Toc61032761 \h </w:instrText>
             </w:r>
             <w:r>
               <w:rPr>
@@ -1879,7 +1885,7 @@
               <w:sz w:val="22"/>
             </w:rPr>
           </w:pPr>
-          <w:hyperlink w:anchor="_Toc61017695" w:history="1">
+          <w:hyperlink w:anchor="_Toc61032762" w:history="1">
             <w:r>
               <w:rPr>
                 <w:rStyle w:val="Hyperlink"/>
@@ -1918,7 +1924,7 @@
                 <w:noProof/>
                 <w:webHidden/>
               </w:rPr>
-              <w:instrText xml:space="preserve"> PAGEREF _Toc61017695 \h </w:instrText>
+              <w:instrText xml:space="preserve"> PAGEREF _Toc61032762 \h </w:instrText>
             </w:r>
             <w:r>
               <w:rPr>
@@ -1975,7 +1981,7 @@
               <w:sz w:val="22"/>
             </w:rPr>
           </w:pPr>
-          <w:hyperlink w:anchor="_Toc61017696" w:history="1">
+          <w:hyperlink w:anchor="_Toc61032763" w:history="1">
             <w:r>
               <w:rPr>
                 <w:rStyle w:val="Hyperlink"/>
@@ -2025,7 +2031,7 @@
                 <w:noProof/>
                 <w:webHidden/>
               </w:rPr>
-              <w:instrText xml:space="preserve"> PAGEREF _Toc61017696 \h </w:instrText>
+              <w:instrText xml:space="preserve"> PAGEREF _Toc61032763 \h </w:instrText>
             </w:r>
             <w:r>
               <w:rPr>
@@ -2082,7 +2088,7 @@
               <w:sz w:val="22"/>
             </w:rPr>
           </w:pPr>
-          <w:hyperlink w:anchor="_Toc61017697" w:history="1">
+          <w:hyperlink w:anchor="_Toc61032764" w:history="1">
             <w:r>
               <w:rPr>
                 <w:rStyle w:val="Hyperlink"/>
@@ -2132,7 +2138,7 @@
                 <w:noProof/>
                 <w:webHidden/>
               </w:rPr>
-              <w:instrText xml:space="preserve"> PAGEREF _Toc61017697 \h </w:instrText>
+              <w:instrText xml:space="preserve"> PAGEREF _Toc61032764 \h </w:instrText>
             </w:r>
             <w:r>
               <w:rPr>
@@ -2189,7 +2195,7 @@
               <w:sz w:val="22"/>
             </w:rPr>
           </w:pPr>
-          <w:hyperlink w:anchor="_Toc61017698" w:history="1">
+          <w:hyperlink w:anchor="_Toc61032765" w:history="1">
             <w:r>
               <w:rPr>
                 <w:rStyle w:val="Hyperlink"/>
@@ -2239,7 +2245,7 @@
                 <w:noProof/>
                 <w:webHidden/>
               </w:rPr>
-              <w:instrText xml:space="preserve"> PAGEREF _Toc61017698 \h </w:instrText>
+              <w:instrText xml:space="preserve"> PAGEREF _Toc61032765 \h </w:instrText>
             </w:r>
             <w:r>
               <w:rPr>
@@ -2296,7 +2302,7 @@
               <w:sz w:val="22"/>
             </w:rPr>
           </w:pPr>
-          <w:hyperlink w:anchor="_Toc61017699" w:history="1">
+          <w:hyperlink w:anchor="_Toc61032766" w:history="1">
             <w:r>
               <w:rPr>
                 <w:rStyle w:val="Hyperlink"/>
@@ -2346,7 +2352,7 @@
                 <w:noProof/>
                 <w:webHidden/>
               </w:rPr>
-              <w:instrText xml:space="preserve"> PAGEREF _Toc61017699 \h </w:instrText>
+              <w:instrText xml:space="preserve"> PAGEREF _Toc61032766 \h </w:instrText>
             </w:r>
             <w:r>
               <w:rPr>
@@ -2403,7 +2409,7 @@
               <w:sz w:val="22"/>
             </w:rPr>
           </w:pPr>
-          <w:hyperlink w:anchor="_Toc61017700" w:history="1">
+          <w:hyperlink w:anchor="_Toc61032767" w:history="1">
             <w:r>
               <w:rPr>
                 <w:rStyle w:val="Hyperlink"/>
@@ -2453,7 +2459,7 @@
                 <w:noProof/>
                 <w:webHidden/>
               </w:rPr>
-              <w:instrText xml:space="preserve"> PAGEREF _Toc61017700 \h </w:instrText>
+              <w:instrText xml:space="preserve"> PAGEREF _Toc61032767 \h </w:instrText>
             </w:r>
             <w:r>
               <w:rPr>
@@ -2510,7 +2516,7 @@
               <w:sz w:val="22"/>
             </w:rPr>
           </w:pPr>
-          <w:hyperlink w:anchor="_Toc61017701" w:history="1">
+          <w:hyperlink w:anchor="_Toc61032768" w:history="1">
             <w:r>
               <w:rPr>
                 <w:rStyle w:val="Hyperlink"/>
@@ -2570,7 +2576,7 @@
                 <w:noProof/>
                 <w:webHidden/>
               </w:rPr>
-              <w:instrText xml:space="preserve"> PAGEREF _Toc61017701 \h </w:instrText>
+              <w:instrText xml:space="preserve"> PAGEREF _Toc61032768 \h </w:instrText>
             </w:r>
             <w:r>
               <w:rPr>
@@ -2627,7 +2633,7 @@
               <w:sz w:val="22"/>
             </w:rPr>
           </w:pPr>
-          <w:hyperlink w:anchor="_Toc61017702" w:history="1">
+          <w:hyperlink w:anchor="_Toc61032769" w:history="1">
             <w:r>
               <w:rPr>
                 <w:rStyle w:val="Hyperlink"/>
@@ -2677,7 +2683,7 @@
                 <w:noProof/>
                 <w:webHidden/>
               </w:rPr>
-              <w:instrText xml:space="preserve"> PAGEREF _Toc61017702 \h </w:instrText>
+              <w:instrText xml:space="preserve"> PAGEREF _Toc61032769 \h </w:instrText>
             </w:r>
             <w:r>
               <w:rPr>
@@ -2734,7 +2740,7 @@
               <w:sz w:val="22"/>
             </w:rPr>
           </w:pPr>
-          <w:hyperlink w:anchor="_Toc61017703" w:history="1">
+          <w:hyperlink w:anchor="_Toc61032770" w:history="1">
             <w:r>
               <w:rPr>
                 <w:rStyle w:val="Hyperlink"/>
@@ -2773,7 +2779,7 @@
                 <w:noProof/>
                 <w:webHidden/>
               </w:rPr>
-              <w:instrText xml:space="preserve"> PAGEREF _Toc61017703 \h </w:instrText>
+              <w:instrText xml:space="preserve"> PAGEREF _Toc61032770 \h </w:instrText>
             </w:r>
             <w:r>
               <w:rPr>
@@ -2830,7 +2836,7 @@
               <w:sz w:val="22"/>
             </w:rPr>
           </w:pPr>
-          <w:hyperlink w:anchor="_Toc61017704" w:history="1">
+          <w:hyperlink w:anchor="_Toc61032771" w:history="1">
             <w:r>
               <w:rPr>
                 <w:rStyle w:val="Hyperlink"/>
@@ -2901,7 +2907,7 @@
                 <w:noProof/>
                 <w:webHidden/>
               </w:rPr>
-              <w:instrText xml:space="preserve"> PAGEREF _Toc61017704 \h </w:instrText>
+              <w:instrText xml:space="preserve"> PAGEREF _Toc61032771 \h </w:instrText>
             </w:r>
             <w:r>
               <w:rPr>
@@ -2958,7 +2964,7 @@
               <w:sz w:val="22"/>
             </w:rPr>
           </w:pPr>
-          <w:hyperlink w:anchor="_Toc61017705" w:history="1">
+          <w:hyperlink w:anchor="_Toc61032772" w:history="1">
             <w:r>
               <w:rPr>
                 <w:rStyle w:val="Hyperlink"/>
@@ -3018,7 +3024,7 @@
                 <w:noProof/>
                 <w:webHidden/>
               </w:rPr>
-              <w:instrText xml:space="preserve"> PAGEREF _Toc61017705 \h </w:instrText>
+              <w:instrText xml:space="preserve"> PAGEREF _Toc61032772 \h </w:instrText>
             </w:r>
             <w:r>
               <w:rPr>
@@ -3075,7 +3081,7 @@
               <w:sz w:val="22"/>
             </w:rPr>
           </w:pPr>
-          <w:hyperlink w:anchor="_Toc61017706" w:history="1">
+          <w:hyperlink w:anchor="_Toc61032773" w:history="1">
             <w:r>
               <w:rPr>
                 <w:rStyle w:val="Hyperlink"/>
@@ -3084,7 +3090,7 @@
                 <w:bCs/>
                 <w:noProof/>
               </w:rPr>
-              <w:t>4.1. Demo gom cụm với thuật toán dbscan dựa trên ngôn ngữ python</w:t>
+              <w:t>4.1. Mô tả tập dữ liệu</w:t>
             </w:r>
             <w:r>
               <w:rPr>
@@ -3114,7 +3120,7 @@
                 <w:noProof/>
                 <w:webHidden/>
               </w:rPr>
-              <w:instrText xml:space="preserve"> PAGEREF _Toc61017706 \h </w:instrText>
+              <w:instrText xml:space="preserve"> PAGEREF _Toc61032773 \h </w:instrText>
             </w:r>
             <w:r>
               <w:rPr>
@@ -3171,7 +3177,7 @@
               <w:sz w:val="22"/>
             </w:rPr>
           </w:pPr>
-          <w:hyperlink w:anchor="_Toc61017707" w:history="1">
+          <w:hyperlink w:anchor="_Toc61032774" w:history="1">
             <w:r>
               <w:rPr>
                 <w:rStyle w:val="Hyperlink"/>
@@ -3180,7 +3186,7 @@
                 <w:bCs/>
                 <w:noProof/>
               </w:rPr>
-              <w:t>4.2. Đánh giá kết quả phân cụm</w:t>
+              <w:t>4.2. Demo gom cụm với thuật toán dbscan dựa trên ngôn ngữ python</w:t>
             </w:r>
             <w:r>
               <w:rPr>
@@ -3210,7 +3216,103 @@
                 <w:noProof/>
                 <w:webHidden/>
               </w:rPr>
-              <w:instrText xml:space="preserve"> PAGEREF _Toc61017707 \h </w:instrText>
+              <w:instrText xml:space="preserve"> PAGEREF _Toc61032774 \h </w:instrText>
+            </w:r>
+            <w:r>
+              <w:rPr>
+                <w:rFonts w:ascii="Times New Roman" w:hAnsi="Times New Roman"/>
+                <w:b/>
+                <w:bCs/>
+                <w:noProof/>
+                <w:webHidden/>
+              </w:rPr>
+            </w:r>
+            <w:r>
+              <w:rPr>
+                <w:rFonts w:ascii="Times New Roman" w:hAnsi="Times New Roman"/>
+                <w:b/>
+                <w:bCs/>
+                <w:noProof/>
+                <w:webHidden/>
+              </w:rPr>
+              <w:fldChar w:fldCharType="separate"/>
+            </w:r>
+            <w:r>
+              <w:rPr>
+                <w:rFonts w:ascii="Times New Roman" w:hAnsi="Times New Roman"/>
+                <w:b/>
+                <w:bCs/>
+                <w:noProof/>
+                <w:webHidden/>
+              </w:rPr>
+              <w:t>12</w:t>
+            </w:r>
+            <w:r>
+              <w:rPr>
+                <w:rFonts w:ascii="Times New Roman" w:hAnsi="Times New Roman"/>
+                <w:b/>
+                <w:bCs/>
+                <w:noProof/>
+                <w:webHidden/>
+              </w:rPr>
+              <w:fldChar w:fldCharType="end"/>
+            </w:r>
+          </w:hyperlink>
+        </w:p>
+        <w:p>
+          <w:pPr>
+            <w:pStyle w:val="TOC2"/>
+            <w:tabs>
+              <w:tab w:val="right" w:leader="dot" w:pos="9061"/>
+            </w:tabs>
+            <w:rPr>
+              <w:rFonts w:ascii="Times New Roman" w:hAnsi="Times New Roman"/>
+              <w:b/>
+              <w:bCs/>
+              <w:noProof/>
+              <w:sz w:val="22"/>
+            </w:rPr>
+          </w:pPr>
+          <w:hyperlink w:anchor="_Toc61032775" w:history="1">
+            <w:r>
+              <w:rPr>
+                <w:rStyle w:val="Hyperlink"/>
+                <w:rFonts w:ascii="Times New Roman" w:hAnsi="Times New Roman"/>
+                <w:b/>
+                <w:bCs/>
+                <w:noProof/>
+              </w:rPr>
+              <w:t>4.3. Đánh giá kết quả phân cụm</w:t>
+            </w:r>
+            <w:r>
+              <w:rPr>
+                <w:rFonts w:ascii="Times New Roman" w:hAnsi="Times New Roman"/>
+                <w:b/>
+                <w:bCs/>
+                <w:noProof/>
+                <w:webHidden/>
+              </w:rPr>
+              <w:tab/>
+            </w:r>
+            <w:r>
+              <w:rPr>
+                <w:rFonts w:ascii="Times New Roman" w:hAnsi="Times New Roman"/>
+                <w:b/>
+                <w:bCs/>
+                <w:noProof/>
+                <w:webHidden/>
+              </w:rPr>
+              <w:fldChar w:fldCharType="begin"/>
+            </w:r>
+            <w:r>
+              <w:rPr>
+                <w:rFonts w:ascii="Times New Roman" w:hAnsi="Times New Roman"/>
+                <w:b/>
+                <w:bCs/>
+                <w:noProof/>
+                <w:webHidden/>
+              </w:rPr>
+              <w:instrText xml:space="preserve"> PAGEREF _Toc61032775 \h </w:instrText>
             </w:r>
             <w:r>
               <w:rPr>
@@ -3267,7 +3369,7 @@
               <w:sz w:val="22"/>
             </w:rPr>
           </w:pPr>
-          <w:hyperlink w:anchor="_Toc61017708" w:history="1">
+          <w:hyperlink w:anchor="_Toc61032776" w:history="1">
             <w:r>
               <w:rPr>
                 <w:rStyle w:val="Hyperlink"/>
@@ -3327,7 +3429,7 @@
                 <w:noProof/>
                 <w:webHidden/>
               </w:rPr>
-              <w:instrText xml:space="preserve"> PAGEREF _Toc61017708 \h </w:instrText>
+              <w:instrText xml:space="preserve"> PAGEREF _Toc61032776 \h </w:instrText>
             </w:r>
             <w:r>
               <w:rPr>
@@ -3384,7 +3486,7 @@
               <w:sz w:val="22"/>
             </w:rPr>
           </w:pPr>
-          <w:hyperlink w:anchor="_Toc61017709" w:history="1">
+          <w:hyperlink w:anchor="_Toc61032777" w:history="1">
             <w:r>
               <w:rPr>
                 <w:rStyle w:val="Hyperlink"/>
@@ -3434,7 +3536,7 @@
                 <w:noProof/>
                 <w:webHidden/>
               </w:rPr>
-              <w:instrText xml:space="preserve"> PAGEREF _Toc61017709 \h </w:instrText>
+              <w:instrText xml:space="preserve"> PAGEREF _Toc61032777 \h </w:instrText>
             </w:r>
             <w:r>
               <w:rPr>
@@ -3491,7 +3593,7 @@
               <w:sz w:val="22"/>
             </w:rPr>
           </w:pPr>
-          <w:hyperlink w:anchor="_Toc61017710" w:history="1">
+          <w:hyperlink w:anchor="_Toc61032778" w:history="1">
             <w:r>
               <w:rPr>
                 <w:rStyle w:val="Hyperlink"/>
@@ -3562,7 +3664,7 @@
                 <w:noProof/>
                 <w:webHidden/>
               </w:rPr>
-              <w:instrText xml:space="preserve"> PAGEREF _Toc61017710 \h </w:instrText>
+              <w:instrText xml:space="preserve"> PAGEREF _Toc61032778 \h </w:instrText>
             </w:r>
             <w:r>
               <w:rPr>
@@ -3619,7 +3721,7 @@
               <w:sz w:val="22"/>
             </w:rPr>
           </w:pPr>
-          <w:hyperlink w:anchor="_Toc61017711" w:history="1">
+          <w:hyperlink w:anchor="_Toc61032779" w:history="1">
             <w:r>
               <w:rPr>
                 <w:rStyle w:val="Hyperlink"/>
@@ -3669,7 +3771,7 @@
                 <w:noProof/>
                 <w:webHidden/>
               </w:rPr>
-              <w:instrText xml:space="preserve"> PAGEREF _Toc61017711 \h </w:instrText>
+              <w:instrText xml:space="preserve"> PAGEREF _Toc61032779 \h </w:instrText>
             </w:r>
             <w:r>
               <w:rPr>
@@ -3726,7 +3828,7 @@
               <w:sz w:val="22"/>
             </w:rPr>
           </w:pPr>
-          <w:hyperlink w:anchor="_Toc61017712" w:history="1">
+          <w:hyperlink w:anchor="_Toc61032780" w:history="1">
             <w:r>
               <w:rPr>
                 <w:rStyle w:val="Hyperlink"/>
@@ -3776,7 +3878,7 @@
                 <w:noProof/>
                 <w:webHidden/>
               </w:rPr>
-              <w:instrText xml:space="preserve"> PAGEREF _Toc61017712 \h </w:instrText>
+              <w:instrText xml:space="preserve"> PAGEREF _Toc61032780 \h </w:instrText>
             </w:r>
             <w:r>
               <w:rPr>
@@ -3826,12 +3928,14 @@
               <w:tab w:val="right" w:leader="dot" w:pos="9061"/>
             </w:tabs>
             <w:rPr>
-              <w:rFonts w:asciiTheme="minorHAnsi" w:hAnsiTheme="minorHAnsi" w:cstheme="minorBidi"/>
+              <w:rFonts w:ascii="Times New Roman" w:hAnsi="Times New Roman"/>
+              <w:b/>
+              <w:bCs/>
               <w:noProof/>
               <w:sz w:val="22"/>
             </w:rPr>
           </w:pPr>
-          <w:hyperlink w:anchor="_Toc61017713" w:history="1">
+          <w:hyperlink w:anchor="_Toc61032781" w:history="1">
             <w:r>
               <w:rPr>
                 <w:rStyle w:val="Hyperlink"/>
@@ -3871,7 +3975,7 @@
                 <w:noProof/>
                 <w:webHidden/>
               </w:rPr>
-              <w:instrText xml:space="preserve"> PAGEREF _Toc61017713 \h </w:instrText>
+              <w:instrText xml:space="preserve"> PAGEREF _Toc61032781 \h </w:instrText>
             </w:r>
             <w:r>
               <w:rPr>
@@ -3926,6 +4030,8 @@
           <w:r>
             <w:rPr>
               <w:rFonts w:eastAsiaTheme="minorEastAsia"/>
+              <w:b/>
+              <w:bCs/>
               <w:szCs w:val="26"/>
             </w:rPr>
             <w:fldChar w:fldCharType="end"/>
@@ -3939,6 +4045,8 @@
           <w:szCs w:val="26"/>
         </w:rPr>
       </w:pPr>
+      <w:bookmarkStart w:id="1" w:name="_GoBack"/>
+      <w:bookmarkEnd w:id="1"/>
     </w:p>
     <w:p>
       <w:pPr>
@@ -4009,7 +4117,7 @@
           <w:lang w:val="vi-VN"/>
         </w:rPr>
       </w:pPr>
-      <w:bookmarkStart w:id="1" w:name="_Toc61017691"/>
+      <w:bookmarkStart w:id="2" w:name="_Toc61032758"/>
       <w:r>
         <w:rPr>
           <w:rFonts w:ascii="Times New Roman" w:hAnsi="Times New Roman" w:cs="Times New Roman"/>
@@ -4021,7 +4129,7 @@
         </w:rPr>
         <w:t>MỤC LỤC HÌNH</w:t>
       </w:r>
-      <w:bookmarkEnd w:id="1"/>
+      <w:bookmarkEnd w:id="2"/>
     </w:p>
     <w:p>
       <w:pPr>
@@ -5597,10 +5705,10 @@
           <w:color w:val="000000"/>
         </w:rPr>
       </w:pPr>
-      <w:bookmarkStart w:id="2" w:name="_Toc46246638"/>
-      <w:bookmarkStart w:id="3" w:name="_Toc59604661"/>
-      <w:bookmarkStart w:id="4" w:name="_Toc60215382"/>
-      <w:bookmarkStart w:id="5" w:name="_Toc61017692"/>
+      <w:bookmarkStart w:id="3" w:name="_Toc46246638"/>
+      <w:bookmarkStart w:id="4" w:name="_Toc59604661"/>
+      <w:bookmarkStart w:id="5" w:name="_Toc60215382"/>
+      <w:bookmarkStart w:id="6" w:name="_Toc61032759"/>
       <w:r>
         <w:rPr>
           <w:rFonts w:ascii="TimesNewRoman" w:hAnsi="TimesNewRoman"/>
@@ -5683,10 +5791,10 @@
         </w:rPr>
         <w:t>YÊU CẦU</w:t>
       </w:r>
-      <w:bookmarkEnd w:id="2"/>
       <w:bookmarkEnd w:id="3"/>
       <w:bookmarkEnd w:id="4"/>
       <w:bookmarkEnd w:id="5"/>
+      <w:bookmarkEnd w:id="6"/>
     </w:p>
     <w:p>
       <w:pPr>
@@ -5702,10 +5810,10 @@
           <w:szCs w:val="28"/>
         </w:rPr>
       </w:pPr>
-      <w:bookmarkStart w:id="6" w:name="_Toc46246639"/>
-      <w:bookmarkStart w:id="7" w:name="_Toc59604662"/>
-      <w:bookmarkStart w:id="8" w:name="_Toc60215383"/>
-      <w:bookmarkStart w:id="9" w:name="_Toc61017693"/>
+      <w:bookmarkStart w:id="7" w:name="_Toc46246639"/>
+      <w:bookmarkStart w:id="8" w:name="_Toc59604662"/>
+      <w:bookmarkStart w:id="9" w:name="_Toc60215383"/>
+      <w:bookmarkStart w:id="10" w:name="_Toc61032760"/>
       <w:r>
         <w:rPr>
           <w:rFonts w:ascii="Times New Roman" w:hAnsi="Times New Roman" w:cs="Times New Roman"/>
@@ -5729,11 +5837,11 @@
         </w:rPr>
         <w:t>Lý do chọn đề tài</w:t>
       </w:r>
-      <w:bookmarkStart w:id="10" w:name="_Toc46246640"/>
-      <w:bookmarkEnd w:id="6"/>
+      <w:bookmarkStart w:id="11" w:name="_Toc46246640"/>
       <w:bookmarkEnd w:id="7"/>
       <w:bookmarkEnd w:id="8"/>
       <w:bookmarkEnd w:id="9"/>
+      <w:bookmarkEnd w:id="10"/>
     </w:p>
     <w:p>
       <w:pPr>
@@ -5797,9 +5905,9 @@
           <w:szCs w:val="28"/>
         </w:rPr>
       </w:pPr>
-      <w:bookmarkStart w:id="11" w:name="_Toc59604663"/>
-      <w:bookmarkStart w:id="12" w:name="_Toc60215384"/>
-      <w:bookmarkStart w:id="13" w:name="_Toc61017694"/>
+      <w:bookmarkStart w:id="12" w:name="_Toc59604663"/>
+      <w:bookmarkStart w:id="13" w:name="_Toc60215384"/>
+      <w:bookmarkStart w:id="14" w:name="_Toc61032761"/>
       <w:r>
         <w:rPr>
           <w:rFonts w:ascii="Times New Roman" w:hAnsi="Times New Roman" w:cs="Times New Roman"/>
@@ -5811,10 +5919,10 @@
         </w:rPr>
         <w:t>1.2. Mục tiêu nghiên cứu</w:t>
       </w:r>
-      <w:bookmarkEnd w:id="10"/>
       <w:bookmarkEnd w:id="11"/>
       <w:bookmarkEnd w:id="12"/>
       <w:bookmarkEnd w:id="13"/>
+      <w:bookmarkEnd w:id="14"/>
       <w:r>
         <w:rPr>
           <w:rFonts w:ascii="Times New Roman" w:hAnsi="Times New Roman" w:cs="Times New Roman"/>
@@ -6008,7 +6116,7 @@
           <w:color w:val="000000" w:themeColor="text1"/>
         </w:rPr>
       </w:pPr>
-      <w:bookmarkStart w:id="14" w:name="_Toc61017695"/>
+      <w:bookmarkStart w:id="15" w:name="_Toc61032762"/>
       <w:r>
         <w:rPr>
           <w:rFonts w:ascii="Times New Roman" w:hAnsi="Times New Roman" w:cs="Times New Roman"/>
@@ -6019,7 +6127,7 @@
         <w:lastRenderedPageBreak/>
         <w:t>CHƯƠNG 2: GIỚI THIỆU VỀ MACHINE LEARNING</w:t>
       </w:r>
-      <w:bookmarkEnd w:id="14"/>
+      <w:bookmarkEnd w:id="15"/>
     </w:p>
     <w:p>
       <w:pPr>
@@ -6034,7 +6142,7 @@
           <w:lang w:val="vi-VN"/>
         </w:rPr>
       </w:pPr>
-      <w:bookmarkStart w:id="15" w:name="_Toc61017696"/>
+      <w:bookmarkStart w:id="16" w:name="_Toc61032763"/>
       <w:r>
         <w:rPr>
           <w:b/>
@@ -6054,7 +6162,7 @@
         </w:rPr>
         <w:t>Machine learning là gì?</w:t>
       </w:r>
-      <w:bookmarkEnd w:id="15"/>
+      <w:bookmarkEnd w:id="16"/>
     </w:p>
     <w:p>
       <w:pPr>
@@ -6077,7 +6185,7 @@
           <w:szCs w:val="28"/>
         </w:rPr>
       </w:pPr>
-      <w:bookmarkStart w:id="16" w:name="_Toc61017697"/>
+      <w:bookmarkStart w:id="17" w:name="_Toc61032764"/>
       <w:r>
         <w:rPr>
           <w:b/>
@@ -6097,7 +6205,7 @@
         </w:rPr>
         <w:t>Các loại hệ thống Machine learning</w:t>
       </w:r>
-      <w:bookmarkEnd w:id="16"/>
+      <w:bookmarkEnd w:id="17"/>
     </w:p>
     <w:p>
       <w:pPr>
@@ -6267,7 +6375,7 @@
           <w:szCs w:val="28"/>
         </w:rPr>
       </w:pPr>
-      <w:bookmarkStart w:id="17" w:name="_Toc61017698"/>
+      <w:bookmarkStart w:id="18" w:name="_Toc61032765"/>
       <w:r>
         <w:rPr>
           <w:b/>
@@ -6287,7 +6395,7 @@
         </w:rPr>
         <w:t>Giải pháp</w:t>
       </w:r>
-      <w:bookmarkEnd w:id="17"/>
+      <w:bookmarkEnd w:id="18"/>
     </w:p>
     <w:p>
       <w:pPr>
@@ -6353,7 +6461,7 @@
           <w:szCs w:val="26"/>
         </w:rPr>
       </w:pPr>
-      <w:bookmarkStart w:id="18" w:name="_Toc61017699"/>
+      <w:bookmarkStart w:id="19" w:name="_Toc61032766"/>
       <w:r>
         <w:rPr>
           <w:rFonts w:ascii="Times New Roman" w:hAnsi="Times New Roman" w:cs="Times New Roman"/>
@@ -6377,7 +6485,7 @@
         </w:rPr>
         <w:t>Supervised learning</w:t>
       </w:r>
-      <w:bookmarkEnd w:id="18"/>
+      <w:bookmarkEnd w:id="19"/>
     </w:p>
     <w:p>
       <w:pPr>
@@ -6592,7 +6700,7 @@
           <w:szCs w:val="26"/>
         </w:rPr>
       </w:pPr>
-      <w:bookmarkStart w:id="19" w:name="_Toc61017700"/>
+      <w:bookmarkStart w:id="20" w:name="_Toc61032767"/>
       <w:r>
         <w:rPr>
           <w:rFonts w:ascii="Times New Roman" w:hAnsi="Times New Roman" w:cs="Times New Roman"/>
@@ -6616,7 +6724,7 @@
         </w:rPr>
         <w:t>Unsupervised learning</w:t>
       </w:r>
-      <w:bookmarkEnd w:id="19"/>
+      <w:bookmarkEnd w:id="20"/>
     </w:p>
     <w:p>
       <w:pPr>
@@ -7152,7 +7260,7 @@
           <w:color w:val="000000" w:themeColor="text1"/>
         </w:rPr>
       </w:pPr>
-      <w:bookmarkStart w:id="20" w:name="_Toc61017701"/>
+      <w:bookmarkStart w:id="21" w:name="_Toc61032768"/>
       <w:r>
         <w:rPr>
           <w:rFonts w:ascii="Times New Roman" w:hAnsi="Times New Roman" w:cs="Times New Roman"/>
@@ -7182,7 +7290,7 @@
         </w:rPr>
         <w:t>: TÌM HIỂU THUẬT TOÁN DBSCAN</w:t>
       </w:r>
-      <w:bookmarkEnd w:id="20"/>
+      <w:bookmarkEnd w:id="21"/>
     </w:p>
     <w:p>
       <w:pPr>
@@ -7196,7 +7304,7 @@
           <w:szCs w:val="28"/>
         </w:rPr>
       </w:pPr>
-      <w:bookmarkStart w:id="21" w:name="_Toc61017702"/>
+      <w:bookmarkStart w:id="22" w:name="_Toc61032769"/>
       <w:r>
         <w:rPr>
           <w:b/>
@@ -7216,7 +7324,7 @@
         </w:rPr>
         <w:t>Sơ lược về DBSCAN</w:t>
       </w:r>
-      <w:bookmarkEnd w:id="21"/>
+      <w:bookmarkEnd w:id="22"/>
     </w:p>
     <w:p>
       <w:pPr>
@@ -7417,31 +7525,18 @@
         <w:pStyle w:val="Caption"/>
         <w:keepNext/>
       </w:pPr>
-      <w:bookmarkStart w:id="22" w:name="_Toc61021135"/>
+      <w:bookmarkStart w:id="23" w:name="_Toc61021135"/>
       <w:r>
         <w:t xml:space="preserve">Hình </w:t>
       </w:r>
-      <w:r>
-        <w:fldChar w:fldCharType="begin"/>
-      </w:r>
-      <w:r>
-        <w:instrText xml:space="preserve"> SEQ Hình \* ARABIC </w:instrText>
-      </w:r>
-      <w:r>
-        <w:fldChar w:fldCharType="separate"/>
-      </w:r>
-      <w:r>
-        <w:rPr>
-          <w:noProof/>
-        </w:rPr>
-        <w:t>1</w:t>
-      </w:r>
-      <w:r>
-        <w:rPr>
-          <w:noProof/>
-        </w:rPr>
-        <w:fldChar w:fldCharType="end"/>
-      </w:r>
+      <w:fldSimple w:instr=" SEQ Hình \* ARABIC ">
+        <w:r>
+          <w:rPr>
+            <w:noProof/>
+          </w:rPr>
+          <w:t>1</w:t>
+        </w:r>
+      </w:fldSimple>
       <w:r>
         <w:rPr>
           <w:lang w:val="vi-VN"/>
@@ -7451,7 +7546,7 @@
       <w:r>
         <w:t>Mô phỏng quy trình gom cụm</w:t>
       </w:r>
-      <w:bookmarkEnd w:id="22"/>
+      <w:bookmarkEnd w:id="23"/>
     </w:p>
     <w:p>
       <w:pPr>
@@ -7482,7 +7577,7 @@
           <w:szCs w:val="28"/>
         </w:rPr>
       </w:pPr>
-      <w:bookmarkStart w:id="23" w:name="_Toc61017703"/>
+      <w:bookmarkStart w:id="24" w:name="_Toc61032770"/>
       <w:r>
         <w:rPr>
           <w:b/>
@@ -7492,7 +7587,7 @@
         </w:rPr>
         <w:t>3.2. Các khái niệm</w:t>
       </w:r>
-      <w:bookmarkEnd w:id="23"/>
+      <w:bookmarkEnd w:id="24"/>
     </w:p>
     <w:p>
       <w:pPr>
@@ -7562,38 +7657,25 @@
         <w:pStyle w:val="Caption"/>
         <w:ind w:left="567" w:firstLine="0"/>
       </w:pPr>
-      <w:bookmarkStart w:id="24" w:name="_Toc61021136"/>
+      <w:bookmarkStart w:id="25" w:name="_Toc61021136"/>
       <w:r>
         <w:t xml:space="preserve">Hình </w:t>
       </w:r>
-      <w:r>
-        <w:fldChar w:fldCharType="begin"/>
-      </w:r>
-      <w:r>
-        <w:instrText xml:space="preserve"> SEQ Hình \* ARABIC </w:instrText>
-      </w:r>
-      <w:r>
-        <w:fldChar w:fldCharType="separate"/>
-      </w:r>
-      <w:r>
-        <w:rPr>
-          <w:noProof/>
-        </w:rPr>
-        <w:t>2</w:t>
-      </w:r>
-      <w:r>
-        <w:rPr>
-          <w:noProof/>
-        </w:rPr>
-        <w:fldChar w:fldCharType="end"/>
-      </w:r>
+      <w:fldSimple w:instr=" SEQ Hình \* ARABIC ">
+        <w:r>
+          <w:rPr>
+            <w:noProof/>
+          </w:rPr>
+          <w:t>2</w:t>
+        </w:r>
+      </w:fldSimple>
       <w:r>
         <w:t xml:space="preserve">: </w:t>
       </w:r>
       <w:r>
         <w:t>Directly density-reachable</w:t>
       </w:r>
-      <w:bookmarkEnd w:id="24"/>
+      <w:bookmarkEnd w:id="25"/>
     </w:p>
     <w:p>
       <w:pPr>
@@ -7724,38 +7806,25 @@
         <w:pStyle w:val="Caption"/>
         <w:ind w:left="567" w:firstLine="0"/>
       </w:pPr>
-      <w:bookmarkStart w:id="25" w:name="_Toc61021137"/>
+      <w:bookmarkStart w:id="26" w:name="_Toc61021137"/>
       <w:r>
         <w:t xml:space="preserve">Hình </w:t>
       </w:r>
-      <w:r>
-        <w:fldChar w:fldCharType="begin"/>
-      </w:r>
-      <w:r>
-        <w:instrText xml:space="preserve"> SEQ Hình \* ARABIC </w:instrText>
-      </w:r>
-      <w:r>
-        <w:fldChar w:fldCharType="separate"/>
-      </w:r>
-      <w:r>
-        <w:rPr>
-          <w:noProof/>
-        </w:rPr>
-        <w:t>3</w:t>
-      </w:r>
-      <w:r>
-        <w:rPr>
-          <w:noProof/>
-        </w:rPr>
-        <w:fldChar w:fldCharType="end"/>
-      </w:r>
+      <w:fldSimple w:instr=" SEQ Hình \* ARABIC ">
+        <w:r>
+          <w:rPr>
+            <w:noProof/>
+          </w:rPr>
+          <w:t>3</w:t>
+        </w:r>
+      </w:fldSimple>
       <w:r>
         <w:t xml:space="preserve">: </w:t>
       </w:r>
       <w:r>
         <w:t>Density-reachable</w:t>
       </w:r>
-      <w:bookmarkEnd w:id="25"/>
+      <w:bookmarkEnd w:id="26"/>
     </w:p>
     <w:p>
       <w:pPr>
@@ -7912,38 +7981,25 @@
           <w:lang w:val="vi-VN"/>
         </w:rPr>
       </w:pPr>
-      <w:bookmarkStart w:id="26" w:name="_Toc61021138"/>
+      <w:bookmarkStart w:id="27" w:name="_Toc61021138"/>
       <w:r>
         <w:t xml:space="preserve">Hình </w:t>
       </w:r>
-      <w:r>
-        <w:fldChar w:fldCharType="begin"/>
-      </w:r>
-      <w:r>
-        <w:instrText xml:space="preserve"> SEQ Hình \* ARABIC </w:instrText>
-      </w:r>
-      <w:r>
-        <w:fldChar w:fldCharType="separate"/>
-      </w:r>
-      <w:r>
-        <w:rPr>
-          <w:noProof/>
-        </w:rPr>
-        <w:t>4</w:t>
-      </w:r>
-      <w:r>
-        <w:rPr>
-          <w:noProof/>
-        </w:rPr>
-        <w:fldChar w:fldCharType="end"/>
-      </w:r>
+      <w:fldSimple w:instr=" SEQ Hình \* ARABIC ">
+        <w:r>
+          <w:rPr>
+            <w:noProof/>
+          </w:rPr>
+          <w:t>4</w:t>
+        </w:r>
+      </w:fldSimple>
       <w:r>
         <w:t xml:space="preserve">: </w:t>
       </w:r>
       <w:r>
         <w:t>Density-connected</w:t>
       </w:r>
-      <w:bookmarkEnd w:id="26"/>
+      <w:bookmarkEnd w:id="27"/>
     </w:p>
     <w:p>
       <w:pPr>
@@ -7957,7 +8013,7 @@
           <w:szCs w:val="28"/>
         </w:rPr>
       </w:pPr>
-      <w:bookmarkStart w:id="27" w:name="_Toc61017704"/>
+      <w:bookmarkStart w:id="28" w:name="_Toc61032771"/>
       <w:r>
         <w:rPr>
           <w:b/>
@@ -7996,7 +8052,7 @@
         </w:rPr>
         <w:t>Giải thuật</w:t>
       </w:r>
-      <w:bookmarkEnd w:id="27"/>
+      <w:bookmarkEnd w:id="28"/>
     </w:p>
     <w:p>
       <w:pPr>
@@ -8235,31 +8291,18 @@
           <w:lang w:val="vi-VN"/>
         </w:rPr>
       </w:pPr>
-      <w:bookmarkStart w:id="28" w:name="_Toc61021139"/>
+      <w:bookmarkStart w:id="29" w:name="_Toc61021139"/>
       <w:r>
         <w:t xml:space="preserve">Hình </w:t>
       </w:r>
-      <w:r>
-        <w:fldChar w:fldCharType="begin"/>
-      </w:r>
-      <w:r>
-        <w:instrText xml:space="preserve"> SEQ Hình \* ARABIC </w:instrText>
-      </w:r>
-      <w:r>
-        <w:fldChar w:fldCharType="separate"/>
-      </w:r>
-      <w:r>
-        <w:rPr>
-          <w:noProof/>
-        </w:rPr>
-        <w:t>5</w:t>
-      </w:r>
-      <w:r>
-        <w:rPr>
-          <w:noProof/>
-        </w:rPr>
-        <w:fldChar w:fldCharType="end"/>
-      </w:r>
+      <w:fldSimple w:instr=" SEQ Hình \* ARABIC ">
+        <w:r>
+          <w:rPr>
+            <w:noProof/>
+          </w:rPr>
+          <w:t>5</w:t>
+        </w:r>
+      </w:fldSimple>
       <w:r>
         <w:rPr>
           <w:lang w:val="vi-VN"/>
@@ -8269,7 +8312,7 @@
       <w:r>
         <w:t>Giải thuật dbscan</w:t>
       </w:r>
-      <w:bookmarkEnd w:id="28"/>
+      <w:bookmarkEnd w:id="29"/>
     </w:p>
     <w:p>
       <w:pPr>
@@ -8335,7 +8378,7 @@
           <w:szCs w:val="32"/>
         </w:rPr>
       </w:pPr>
-      <w:bookmarkStart w:id="29" w:name="_Toc61017705"/>
+      <w:bookmarkStart w:id="30" w:name="_Toc61032772"/>
       <w:r>
         <w:rPr>
           <w:b/>
@@ -8365,7 +8408,7 @@
         </w:rPr>
         <w:t>. DEMO</w:t>
       </w:r>
-      <w:bookmarkEnd w:id="29"/>
+      <w:bookmarkEnd w:id="30"/>
     </w:p>
     <w:p>
       <w:pPr>
@@ -8379,6 +8422,7 @@
           <w:szCs w:val="26"/>
         </w:rPr>
       </w:pPr>
+      <w:bookmarkStart w:id="31" w:name="_Toc61032773"/>
       <w:r>
         <w:rPr>
           <w:b/>
@@ -8387,6 +8431,7 @@
         </w:rPr>
         <w:t>4.1. Mô tả tập dữ liệu</w:t>
       </w:r>
+      <w:bookmarkEnd w:id="31"/>
     </w:p>
     <w:p>
       <w:pPr>
@@ -8488,38 +8533,25 @@
           <w:lang w:val="vi-VN"/>
         </w:rPr>
       </w:pPr>
-      <w:bookmarkStart w:id="30" w:name="_Toc61021140"/>
+      <w:bookmarkStart w:id="32" w:name="_Toc61021140"/>
       <w:r>
         <w:t xml:space="preserve">Hình </w:t>
       </w:r>
-      <w:r>
-        <w:fldChar w:fldCharType="begin"/>
-      </w:r>
-      <w:r>
-        <w:instrText xml:space="preserve"> SEQ Hình \* ARABIC </w:instrText>
-      </w:r>
-      <w:r>
-        <w:fldChar w:fldCharType="separate"/>
-      </w:r>
-      <w:r>
-        <w:rPr>
-          <w:noProof/>
-        </w:rPr>
-        <w:t>6</w:t>
-      </w:r>
-      <w:r>
-        <w:rPr>
-          <w:noProof/>
-        </w:rPr>
-        <w:fldChar w:fldCharType="end"/>
-      </w:r>
+      <w:fldSimple w:instr=" SEQ Hình \* ARABIC ">
+        <w:r>
+          <w:rPr>
+            <w:noProof/>
+          </w:rPr>
+          <w:t>6</w:t>
+        </w:r>
+      </w:fldSimple>
       <w:r>
         <w:t xml:space="preserve">: </w:t>
       </w:r>
       <w:r>
         <w:t>Tập dữ liệu mall_customers</w:t>
       </w:r>
-      <w:bookmarkEnd w:id="30"/>
+      <w:bookmarkEnd w:id="32"/>
     </w:p>
     <w:p>
       <w:pPr>
@@ -8550,7 +8582,7 @@
           <w:szCs w:val="28"/>
         </w:rPr>
       </w:pPr>
-      <w:bookmarkStart w:id="31" w:name="_Toc61017706"/>
+      <w:bookmarkStart w:id="33" w:name="_Toc61032774"/>
       <w:r>
         <w:rPr>
           <w:b/>
@@ -8587,7 +8619,7 @@
         </w:rPr>
         <w:t>Demo gom cụm với thuật toán dbscan dựa trên ngôn ngữ python</w:t>
       </w:r>
-      <w:bookmarkEnd w:id="31"/>
+      <w:bookmarkEnd w:id="33"/>
     </w:p>
     <w:p>
       <w:pPr>
@@ -8660,35 +8692,22 @@
       <w:pPr>
         <w:pStyle w:val="Caption"/>
       </w:pPr>
-      <w:bookmarkStart w:id="32" w:name="_Toc61021141"/>
+      <w:bookmarkStart w:id="34" w:name="_Toc61021141"/>
       <w:r>
         <w:t xml:space="preserve">Hình </w:t>
       </w:r>
-      <w:r>
-        <w:fldChar w:fldCharType="begin"/>
-      </w:r>
-      <w:r>
-        <w:instrText xml:space="preserve"> SEQ Hình \* ARABIC </w:instrText>
-      </w:r>
-      <w:r>
-        <w:fldChar w:fldCharType="separate"/>
-      </w:r>
-      <w:r>
-        <w:rPr>
-          <w:noProof/>
-        </w:rPr>
-        <w:t>7</w:t>
-      </w:r>
-      <w:r>
-        <w:rPr>
-          <w:noProof/>
-        </w:rPr>
-        <w:fldChar w:fldCharType="end"/>
-      </w:r>
+      <w:fldSimple w:instr=" SEQ Hình \* ARABIC ">
+        <w:r>
+          <w:rPr>
+            <w:noProof/>
+          </w:rPr>
+          <w:t>7</w:t>
+        </w:r>
+      </w:fldSimple>
       <w:r>
         <w:t>: Đọc dữ liệu từ file mall_customers.csv</w:t>
       </w:r>
-      <w:bookmarkEnd w:id="32"/>
+      <w:bookmarkEnd w:id="34"/>
     </w:p>
     <w:p>
       <w:pPr>
@@ -8753,35 +8772,22 @@
           <w:lang w:val="vi-VN"/>
         </w:rPr>
       </w:pPr>
-      <w:bookmarkStart w:id="33" w:name="_Toc61021142"/>
+      <w:bookmarkStart w:id="35" w:name="_Toc61021142"/>
       <w:r>
         <w:t xml:space="preserve">Hình </w:t>
       </w:r>
-      <w:r>
-        <w:fldChar w:fldCharType="begin"/>
-      </w:r>
-      <w:r>
-        <w:instrText xml:space="preserve"> SEQ Hình \* ARABIC </w:instrText>
-      </w:r>
-      <w:r>
-        <w:fldChar w:fldCharType="separate"/>
-      </w:r>
-      <w:r>
-        <w:rPr>
-          <w:noProof/>
-        </w:rPr>
-        <w:t>8</w:t>
-      </w:r>
-      <w:r>
-        <w:rPr>
-          <w:noProof/>
-        </w:rPr>
-        <w:fldChar w:fldCharType="end"/>
-      </w:r>
+      <w:fldSimple w:instr=" SEQ Hình \* ARABIC ">
+        <w:r>
+          <w:rPr>
+            <w:noProof/>
+          </w:rPr>
+          <w:t>8</w:t>
+        </w:r>
+      </w:fldSimple>
       <w:r>
         <w:t>: Đọc và xử lý dữ liệu từ dataset</w:t>
       </w:r>
-      <w:bookmarkEnd w:id="33"/>
+      <w:bookmarkEnd w:id="35"/>
     </w:p>
     <w:p>
       <w:pPr>
@@ -9242,35 +9248,22 @@
           <w:lang w:val="vi-VN"/>
         </w:rPr>
       </w:pPr>
-      <w:bookmarkStart w:id="34" w:name="_Toc61021143"/>
+      <w:bookmarkStart w:id="36" w:name="_Toc61021143"/>
       <w:r>
         <w:t xml:space="preserve">Hình </w:t>
       </w:r>
-      <w:r>
-        <w:fldChar w:fldCharType="begin"/>
-      </w:r>
-      <w:r>
-        <w:instrText xml:space="preserve"> SEQ Hình \* ARABIC </w:instrText>
-      </w:r>
-      <w:r>
-        <w:fldChar w:fldCharType="separate"/>
-      </w:r>
-      <w:r>
-        <w:rPr>
-          <w:noProof/>
-        </w:rPr>
-        <w:t>9</w:t>
-      </w:r>
-      <w:r>
-        <w:rPr>
-          <w:noProof/>
-        </w:rPr>
-        <w:fldChar w:fldCharType="end"/>
-      </w:r>
+      <w:fldSimple w:instr=" SEQ Hình \* ARABIC ">
+        <w:r>
+          <w:rPr>
+            <w:noProof/>
+          </w:rPr>
+          <w:t>9</w:t>
+        </w:r>
+      </w:fldSimple>
       <w:r>
         <w:t>: Xác định eps và min_samples</w:t>
       </w:r>
-      <w:bookmarkEnd w:id="34"/>
+      <w:bookmarkEnd w:id="36"/>
     </w:p>
     <w:p>
       <w:pPr>
@@ -9328,35 +9321,22 @@
           <w:lang w:val="vi-VN"/>
         </w:rPr>
       </w:pPr>
-      <w:bookmarkStart w:id="35" w:name="_Toc61021144"/>
+      <w:bookmarkStart w:id="37" w:name="_Toc61021144"/>
       <w:r>
         <w:t xml:space="preserve">Hình </w:t>
       </w:r>
-      <w:r>
-        <w:fldChar w:fldCharType="begin"/>
-      </w:r>
-      <w:r>
-        <w:instrText xml:space="preserve"> SEQ Hình \* ARABIC </w:instrText>
-      </w:r>
-      <w:r>
-        <w:fldChar w:fldCharType="separate"/>
-      </w:r>
-      <w:r>
-        <w:rPr>
-          <w:noProof/>
-        </w:rPr>
-        <w:t>10</w:t>
-      </w:r>
-      <w:r>
-        <w:rPr>
-          <w:noProof/>
-        </w:rPr>
-        <w:fldChar w:fldCharType="end"/>
-      </w:r>
+      <w:fldSimple w:instr=" SEQ Hình \* ARABIC ">
+        <w:r>
+          <w:rPr>
+            <w:noProof/>
+          </w:rPr>
+          <w:t>10</w:t>
+        </w:r>
+      </w:fldSimple>
       <w:r>
         <w:t>: Heatplot xác định số cluster</w:t>
       </w:r>
-      <w:bookmarkEnd w:id="35"/>
+      <w:bookmarkEnd w:id="37"/>
     </w:p>
     <w:p>
       <w:pPr>
@@ -9415,35 +9395,22 @@
           <w:lang w:val="vi-VN"/>
         </w:rPr>
       </w:pPr>
-      <w:bookmarkStart w:id="36" w:name="_Toc61021145"/>
+      <w:bookmarkStart w:id="38" w:name="_Toc61021145"/>
       <w:r>
         <w:t xml:space="preserve">Hình </w:t>
       </w:r>
-      <w:r>
-        <w:fldChar w:fldCharType="begin"/>
-      </w:r>
-      <w:r>
-        <w:instrText xml:space="preserve"> SEQ Hình \* ARABIC </w:instrText>
-      </w:r>
-      <w:r>
-        <w:fldChar w:fldCharType="separate"/>
-      </w:r>
-      <w:r>
-        <w:rPr>
-          <w:noProof/>
-        </w:rPr>
-        <w:t>11</w:t>
-      </w:r>
-      <w:r>
-        <w:rPr>
-          <w:noProof/>
-        </w:rPr>
-        <w:fldChar w:fldCharType="end"/>
-      </w:r>
+      <w:fldSimple w:instr=" SEQ Hình \* ARABIC ">
+        <w:r>
+          <w:rPr>
+            <w:noProof/>
+          </w:rPr>
+          <w:t>11</w:t>
+        </w:r>
+      </w:fldSimple>
       <w:r>
         <w:t>: Heatplot xác định eps và min_samples</w:t>
       </w:r>
-      <w:bookmarkEnd w:id="36"/>
+      <w:bookmarkEnd w:id="38"/>
     </w:p>
     <w:p>
       <w:pPr>
@@ -9526,35 +9493,22 @@
       <w:pPr>
         <w:pStyle w:val="Caption"/>
       </w:pPr>
-      <w:bookmarkStart w:id="37" w:name="_Toc61021146"/>
+      <w:bookmarkStart w:id="39" w:name="_Toc61021146"/>
       <w:r>
         <w:t xml:space="preserve">Hình </w:t>
       </w:r>
-      <w:r>
-        <w:fldChar w:fldCharType="begin"/>
-      </w:r>
-      <w:r>
-        <w:instrText xml:space="preserve"> SEQ Hình \* ARABIC </w:instrText>
-      </w:r>
-      <w:r>
-        <w:fldChar w:fldCharType="separate"/>
-      </w:r>
-      <w:r>
-        <w:rPr>
-          <w:noProof/>
-        </w:rPr>
-        <w:t>12</w:t>
-      </w:r>
-      <w:r>
-        <w:rPr>
-          <w:noProof/>
-        </w:rPr>
-        <w:fldChar w:fldCharType="end"/>
-      </w:r>
+      <w:fldSimple w:instr=" SEQ Hình \* ARABIC ">
+        <w:r>
+          <w:rPr>
+            <w:noProof/>
+          </w:rPr>
+          <w:t>12</w:t>
+        </w:r>
+      </w:fldSimple>
       <w:r>
         <w:t>: Hàm phân cụm với 2 tham số eps và min_samples</w:t>
       </w:r>
-      <w:bookmarkEnd w:id="37"/>
+      <w:bookmarkEnd w:id="39"/>
     </w:p>
     <w:p>
       <w:pPr>
@@ -10007,35 +9961,22 @@
       <w:pPr>
         <w:pStyle w:val="Caption"/>
       </w:pPr>
-      <w:bookmarkStart w:id="38" w:name="_Toc61021147"/>
+      <w:bookmarkStart w:id="40" w:name="_Toc61021147"/>
       <w:r>
         <w:t xml:space="preserve">Hình </w:t>
       </w:r>
-      <w:r>
-        <w:fldChar w:fldCharType="begin"/>
-      </w:r>
-      <w:r>
-        <w:instrText xml:space="preserve"> SEQ Hình \* ARABIC </w:instrText>
-      </w:r>
-      <w:r>
-        <w:fldChar w:fldCharType="separate"/>
-      </w:r>
-      <w:r>
-        <w:rPr>
-          <w:noProof/>
-        </w:rPr>
-        <w:t>13</w:t>
-      </w:r>
-      <w:r>
-        <w:rPr>
-          <w:noProof/>
-        </w:rPr>
-        <w:fldChar w:fldCharType="end"/>
-      </w:r>
+      <w:fldSimple w:instr=" SEQ Hình \* ARABIC ">
+        <w:r>
+          <w:rPr>
+            <w:noProof/>
+          </w:rPr>
+          <w:t>13</w:t>
+        </w:r>
+      </w:fldSimple>
       <w:r>
         <w:t>: Tiến hành phân cụm và visualize kết quả</w:t>
       </w:r>
-      <w:bookmarkEnd w:id="38"/>
+      <w:bookmarkEnd w:id="40"/>
     </w:p>
     <w:p>
       <w:pPr>
@@ -10043,12 +9984,7 @@
         <w:jc w:val="left"/>
       </w:pPr>
       <w:r>
-        <w:t>Sau khi thực hiện phân cụm, bởi vì việc gắn label cho từng điểm ngay trên dataframe gốc nên ta dễ dàng visualize data theo từng cặp dữ liệu. Dưới đây là data khi được visualize theo thu nhập – phần trăm chi tiêu và tuổi – phần trăm chi tiê</w:t>
-      </w:r>
-      <w:bookmarkStart w:id="39" w:name="_GoBack"/>
-      <w:bookmarkEnd w:id="39"/>
-      <w:r>
-        <w:t>u.</w:t>
+        <w:t>Sau khi thực hiện phân cụm, bởi vì việc gắn label cho từng điểm ngay trên dataframe gốc nên ta dễ dàng visualize data theo từng cặp dữ liệu. Dưới đây là data khi được visualize theo thu nhập – phần trăm chi tiêu và tuổi – phần trăm chi tiêu.</w:t>
       </w:r>
     </w:p>
     <w:p>
@@ -10109,35 +10045,22 @@
           <w:lang w:val="vi-VN"/>
         </w:rPr>
       </w:pPr>
-      <w:bookmarkStart w:id="40" w:name="_Toc61021148"/>
+      <w:bookmarkStart w:id="41" w:name="_Toc61021148"/>
       <w:r>
         <w:t xml:space="preserve">Hình </w:t>
       </w:r>
-      <w:r>
-        <w:fldChar w:fldCharType="begin"/>
-      </w:r>
-      <w:r>
-        <w:instrText xml:space="preserve"> SEQ Hình \* ARABIC </w:instrText>
-      </w:r>
-      <w:r>
-        <w:fldChar w:fldCharType="separate"/>
-      </w:r>
-      <w:r>
-        <w:rPr>
-          <w:noProof/>
-        </w:rPr>
-        <w:t>14</w:t>
-      </w:r>
-      <w:r>
-        <w:rPr>
-          <w:noProof/>
-        </w:rPr>
-        <w:fldChar w:fldCharType="end"/>
-      </w:r>
+      <w:fldSimple w:instr=" SEQ Hình \* ARABIC ">
+        <w:r>
+          <w:rPr>
+            <w:noProof/>
+          </w:rPr>
+          <w:t>14</w:t>
+        </w:r>
+      </w:fldSimple>
       <w:r>
         <w:t>: Visualize kết quả phân cụm với thuật toán DBSCAN</w:t>
       </w:r>
-      <w:bookmarkEnd w:id="40"/>
+      <w:bookmarkEnd w:id="41"/>
     </w:p>
     <w:p>
       <w:pPr>
@@ -10175,7 +10098,7 @@
           <w:szCs w:val="26"/>
         </w:rPr>
       </w:pPr>
-      <w:bookmarkStart w:id="41" w:name="_Toc61017707"/>
+      <w:bookmarkStart w:id="42" w:name="_Toc61032775"/>
       <w:r>
         <w:rPr>
           <w:b/>
@@ -10216,7 +10139,7 @@
         </w:rPr>
         <w:t>kết quả phân cụm</w:t>
       </w:r>
-      <w:bookmarkEnd w:id="41"/>
+      <w:bookmarkEnd w:id="42"/>
     </w:p>
     <w:p>
       <w:pPr>
@@ -10291,35 +10214,22 @@
           <w:szCs w:val="26"/>
         </w:rPr>
       </w:pPr>
-      <w:bookmarkStart w:id="42" w:name="_Toc61021149"/>
+      <w:bookmarkStart w:id="43" w:name="_Toc61021149"/>
       <w:r>
         <w:t xml:space="preserve">Hình </w:t>
       </w:r>
-      <w:r>
-        <w:fldChar w:fldCharType="begin"/>
-      </w:r>
-      <w:r>
-        <w:instrText xml:space="preserve"> SEQ Hình \* ARABIC </w:instrText>
-      </w:r>
-      <w:r>
-        <w:fldChar w:fldCharType="separate"/>
-      </w:r>
-      <w:r>
-        <w:rPr>
-          <w:noProof/>
-        </w:rPr>
-        <w:t>15</w:t>
-      </w:r>
-      <w:r>
-        <w:rPr>
-          <w:noProof/>
-        </w:rPr>
-        <w:fldChar w:fldCharType="end"/>
-      </w:r>
+      <w:fldSimple w:instr=" SEQ Hình \* ARABIC ">
+        <w:r>
+          <w:rPr>
+            <w:noProof/>
+          </w:rPr>
+          <w:t>15</w:t>
+        </w:r>
+      </w:fldSimple>
       <w:r>
         <w:t>. Thông tin các cluster</w:t>
       </w:r>
-      <w:bookmarkEnd w:id="42"/>
+      <w:bookmarkEnd w:id="43"/>
     </w:p>
     <w:p>
       <w:pPr>
@@ -10382,7 +10292,7 @@
           <w:szCs w:val="32"/>
         </w:rPr>
       </w:pPr>
-      <w:bookmarkStart w:id="43" w:name="_Toc61017708"/>
+      <w:bookmarkStart w:id="44" w:name="_Toc61032776"/>
       <w:r>
         <w:rPr>
           <w:b/>
@@ -10412,7 +10322,7 @@
         </w:rPr>
         <w:t>: KẾT LUẬN</w:t>
       </w:r>
-      <w:bookmarkEnd w:id="43"/>
+      <w:bookmarkEnd w:id="44"/>
     </w:p>
     <w:p>
       <w:pPr>
@@ -10426,7 +10336,7 @@
           <w:szCs w:val="28"/>
         </w:rPr>
       </w:pPr>
-      <w:bookmarkStart w:id="44" w:name="_Toc61017709"/>
+      <w:bookmarkStart w:id="45" w:name="_Toc61032777"/>
       <w:r>
         <w:rPr>
           <w:b/>
@@ -10446,7 +10356,7 @@
         </w:rPr>
         <w:t>Tổng kết</w:t>
       </w:r>
-      <w:bookmarkEnd w:id="44"/>
+      <w:bookmarkEnd w:id="45"/>
     </w:p>
     <w:p>
       <w:pPr>
@@ -10554,7 +10464,7 @@
           <w:szCs w:val="28"/>
         </w:rPr>
       </w:pPr>
-      <w:bookmarkStart w:id="45" w:name="_Toc61017710"/>
+      <w:bookmarkStart w:id="46" w:name="_Toc61032778"/>
       <w:r>
         <w:rPr>
           <w:b/>
@@ -10593,7 +10503,7 @@
         </w:rPr>
         <w:t xml:space="preserve"> của thuật toán DBSCAN</w:t>
       </w:r>
-      <w:bookmarkEnd w:id="45"/>
+      <w:bookmarkEnd w:id="46"/>
     </w:p>
     <w:p>
       <w:pPr>
@@ -10669,7 +10579,7 @@
           <w:szCs w:val="28"/>
         </w:rPr>
       </w:pPr>
-      <w:bookmarkStart w:id="46" w:name="_Toc61017711"/>
+      <w:bookmarkStart w:id="47" w:name="_Toc61032779"/>
       <w:r>
         <w:rPr>
           <w:b/>
@@ -10698,7 +10608,7 @@
         </w:rPr>
         <w:t xml:space="preserve"> của thuật toán DBSCAN</w:t>
       </w:r>
-      <w:bookmarkEnd w:id="46"/>
+      <w:bookmarkEnd w:id="47"/>
     </w:p>
     <w:p>
       <w:pPr>
@@ -10740,7 +10650,7 @@
           <w:szCs w:val="28"/>
         </w:rPr>
       </w:pPr>
-      <w:bookmarkStart w:id="47" w:name="_Toc61017712"/>
+      <w:bookmarkStart w:id="48" w:name="_Toc61032780"/>
       <w:r>
         <w:rPr>
           <w:b/>
@@ -10769,7 +10679,7 @@
         </w:rPr>
         <w:t xml:space="preserve"> của thuật toán DBSCAN</w:t>
       </w:r>
-      <w:bookmarkEnd w:id="47"/>
+      <w:bookmarkEnd w:id="48"/>
     </w:p>
     <w:p>
       <w:pPr>
@@ -10888,7 +10798,7 @@
           <w:lang w:val="vi-VN"/>
         </w:rPr>
       </w:pPr>
-      <w:bookmarkStart w:id="48" w:name="_Toc61017713"/>
+      <w:bookmarkStart w:id="49" w:name="_Toc61032781"/>
       <w:r>
         <w:rPr>
           <w:rFonts w:ascii="Times New Roman" w:hAnsi="Times New Roman" w:cs="Times New Roman"/>
@@ -10900,7 +10810,7 @@
         <w:lastRenderedPageBreak/>
         <w:t>CHƯƠNG 6: TÀI LIỆU THAM KHẢO</w:t>
       </w:r>
-      <w:bookmarkEnd w:id="48"/>
+      <w:bookmarkEnd w:id="49"/>
     </w:p>
     <w:p>
       <w:pPr>
@@ -15948,7 +15858,7 @@
 </file>
 
 <file path=customXml/itemProps1.xml><?xml version="1.0" encoding="utf-8"?>
-<ds:datastoreItem xmlns:ds="http://schemas.openxmlformats.org/officeDocument/2006/customXml" ds:itemID="{8DDDE7B7-1E60-42E3-BAB1-279F9D02BCB2}">
+<ds:datastoreItem xmlns:ds="http://schemas.openxmlformats.org/officeDocument/2006/customXml" ds:itemID="{DD90603C-6264-4333-8590-F3CE69663A2A}">
   <ds:schemaRefs>
     <ds:schemaRef ds:uri="http://schemas.openxmlformats.org/officeDocument/2006/bibliography"/>
   </ds:schemaRefs>

</xml_diff>